<commit_message>
added information on the protocol
</commit_message>
<xml_diff>
--- a/Protokoll.docx
+++ b/Protokoll.docx
@@ -1043,21 +1043,7 @@
         <w:rPr>
           <w:lang w:eastAsia="de-AT" w:bidi="ar-SA"/>
         </w:rPr>
-        <w:t xml:space="preserve">Diese Übung gibt eine einfache Einführung in die Verwendung von verteilten Objekten mittels Java RMI. Es wird speziell Augenmerk auf die Referenzverwaltung sowie </w:t>
-      </w:r>
-      <w:proofErr w:type="spellStart"/>
-      <w:r>
-        <w:rPr>
-          <w:lang w:eastAsia="de-AT" w:bidi="ar-SA"/>
-        </w:rPr>
-        <w:t>Serialisierung</w:t>
-      </w:r>
-      <w:proofErr w:type="spellEnd"/>
-      <w:r>
-        <w:rPr>
-          <w:lang w:eastAsia="de-AT" w:bidi="ar-SA"/>
-        </w:rPr>
-        <w:t xml:space="preserve"> von Objekten gelegt. Es soll dabei eine einfache verteilte Applikation</w:t>
+        <w:t>Diese Übung gibt eine einfache Einführung in die Verwendung von verteilten Objekten mittels Java RMI. Es wird speziell Augenmerk auf die Referenzverwaltung sowie Serialisierung von Objekten gelegt. Es soll dabei eine einfache verteilte Applikation</w:t>
       </w:r>
       <w:r>
         <w:rPr>
@@ -1079,14 +1065,12 @@
           <w:lang w:eastAsia="de-AT" w:bidi="ar-SA"/>
         </w:rPr>
       </w:pPr>
-      <w:proofErr w:type="spellStart"/>
       <w:r>
         <w:rPr>
           <w:lang w:eastAsia="de-AT" w:bidi="ar-SA"/>
         </w:rPr>
         <w:t>Vorraussetzungen</w:t>
       </w:r>
-      <w:proofErr w:type="spellEnd"/>
     </w:p>
     <w:p>
       <w:pPr>
@@ -1166,90 +1150,20 @@
         <w:rPr>
           <w:lang w:eastAsia="de-AT" w:bidi="ar-SA"/>
         </w:rPr>
-        <w:t>Folgen Sie dem offiziellen Java-RMI Tutorial, um eine einfache Implementierung des PI-</w:t>
-      </w:r>
-      <w:proofErr w:type="spellStart"/>
-      <w:r>
-        <w:rPr>
-          <w:lang w:eastAsia="de-AT" w:bidi="ar-SA"/>
-        </w:rPr>
-        <w:t>Calculators</w:t>
-      </w:r>
-      <w:proofErr w:type="spellEnd"/>
-      <w:r>
-        <w:rPr>
-          <w:lang w:eastAsia="de-AT" w:bidi="ar-SA"/>
-        </w:rPr>
-        <w:t xml:space="preserve"> zu realisieren. Beachten Sie dabei die notwendigen Schritte der Sicherheitseinstellungen (</w:t>
-      </w:r>
-      <w:proofErr w:type="spellStart"/>
-      <w:r>
-        <w:rPr>
-          <w:lang w:eastAsia="de-AT" w:bidi="ar-SA"/>
-        </w:rPr>
-        <w:t>SecurityManager</w:t>
-      </w:r>
-      <w:proofErr w:type="spellEnd"/>
-      <w:r>
-        <w:rPr>
-          <w:lang w:eastAsia="de-AT" w:bidi="ar-SA"/>
-        </w:rPr>
-        <w:t xml:space="preserve">) sowie die Verwendung des </w:t>
-      </w:r>
-      <w:proofErr w:type="spellStart"/>
-      <w:r>
-        <w:rPr>
-          <w:lang w:eastAsia="de-AT" w:bidi="ar-SA"/>
-        </w:rPr>
-        <w:t>RemoteInterfaces</w:t>
-      </w:r>
-      <w:proofErr w:type="spellEnd"/>
-      <w:r>
-        <w:rPr>
-          <w:lang w:eastAsia="de-AT" w:bidi="ar-SA"/>
-        </w:rPr>
-        <w:t xml:space="preserve"> und der </w:t>
-      </w:r>
-      <w:proofErr w:type="spellStart"/>
-      <w:r>
-        <w:rPr>
-          <w:lang w:eastAsia="de-AT" w:bidi="ar-SA"/>
-        </w:rPr>
-        <w:t>RemoteException</w:t>
-      </w:r>
-      <w:proofErr w:type="spellEnd"/>
-      <w:r>
-        <w:rPr>
-          <w:lang w:eastAsia="de-AT" w:bidi="ar-SA"/>
-        </w:rPr>
-        <w:t>.</w:t>
-      </w:r>
-    </w:p>
-    <w:p>
-      <w:pPr>
-        <w:rPr>
-          <w:lang w:eastAsia="de-AT" w:bidi="ar-SA"/>
-        </w:rPr>
-      </w:pPr>
-      <w:r>
-        <w:rPr>
-          <w:lang w:eastAsia="de-AT" w:bidi="ar-SA"/>
-        </w:rPr>
-        <w:t xml:space="preserve">Implementieren Sie ein Command-Pattern [2] mittels RMI und übertragen Sie die Aufgaben/Berechnungen an den Server. Sie können am Client entscheiden, welche Aufgaben der Server übernehmen soll. Die Erweiterung dieser Aufgabe wäre ein Callback-Interface auf der Client-Seite, die nach Beendigung der Aufgabe eine entsprechende Rückmeldung an den Client zurück senden soll. Somit hat der Client auch ein </w:t>
-      </w:r>
-      <w:proofErr w:type="spellStart"/>
-      <w:r>
-        <w:rPr>
-          <w:lang w:eastAsia="de-AT" w:bidi="ar-SA"/>
-        </w:rPr>
-        <w:t>RemoteObject</w:t>
-      </w:r>
-      <w:proofErr w:type="spellEnd"/>
-      <w:r>
-        <w:rPr>
-          <w:lang w:eastAsia="de-AT" w:bidi="ar-SA"/>
-        </w:rPr>
-        <w:t>, welches aber nicht in der Registry eingetragen wird sondern beim Aufruf mittels Referenz an den Server übergeben wird.</w:t>
+        <w:t>Folgen Sie dem offiziellen Java-RMI Tutorial, um eine einfache Implementierung des PI-Calculators zu realisieren. Beachten Sie dabei die notwendigen Schritte der Sicherheitseinstellungen (SecurityManager) sowie die Verwendung des RemoteInterfaces und der RemoteException.</w:t>
+      </w:r>
+    </w:p>
+    <w:p>
+      <w:pPr>
+        <w:rPr>
+          <w:lang w:eastAsia="de-AT" w:bidi="ar-SA"/>
+        </w:rPr>
+      </w:pPr>
+      <w:r>
+        <w:rPr>
+          <w:lang w:eastAsia="de-AT" w:bidi="ar-SA"/>
+        </w:rPr>
+        <w:t>Implementieren Sie ein Command-Pattern [2] mittels RMI und übertragen Sie die Aufgaben/Berechnungen an den Server. Sie können am Client entscheiden, welche Aufgaben der Server übernehmen soll. Die Erweiterung dieser Aufgabe wäre ein Callback-Interface auf der Client-Seite, die nach Beendigung der Aufgabe eine entsprechende Rückmeldung an den Client zurück senden soll. Somit hat der Client auch ein RemoteObject, welches aber nicht in der Registry eingetragen wird sondern beim Aufruf mittels Referenz an den Server übergeben wird.</w:t>
       </w:r>
     </w:p>
     <w:p>
@@ -1344,21 +1258,7 @@
           <w:lang w:eastAsia="de-AT" w:bidi="ar-SA"/>
         </w:rPr>
         <w:br/>
-        <w:t>- Implementierung des Client-</w:t>
-      </w:r>
-      <w:proofErr w:type="spellStart"/>
-      <w:r>
-        <w:rPr>
-          <w:lang w:eastAsia="de-AT" w:bidi="ar-SA"/>
-        </w:rPr>
-        <w:t>Callbacks</w:t>
-      </w:r>
-      <w:proofErr w:type="spellEnd"/>
-      <w:r>
-        <w:rPr>
-          <w:lang w:eastAsia="de-AT" w:bidi="ar-SA"/>
-        </w:rPr>
-        <w:t xml:space="preserve"> (2 Punkte)</w:t>
+        <w:t>- Implementierung des Client-Callbacks (2 Punkte)</w:t>
       </w:r>
       <w:r>
         <w:rPr>
@@ -1380,7 +1280,46 @@
       <w:bookmarkEnd w:id="2"/>
       <w:bookmarkEnd w:id="3"/>
     </w:p>
-    <w:p/>
+    <w:p>
+      <w:pPr>
+        <w:pStyle w:val="berschrift2"/>
+      </w:pPr>
+      <w:r>
+        <w:t>Java RMI Tutorial</w:t>
+      </w:r>
+    </w:p>
+    <w:p>
+      <w:pPr>
+        <w:pStyle w:val="berschrift3"/>
+      </w:pPr>
+      <w:r>
+        <w:t>Theorie</w:t>
+      </w:r>
+    </w:p>
+    <w:p>
+      <w:pPr>
+        <w:pStyle w:val="berschrift3"/>
+      </w:pPr>
+      <w:r>
+        <w:t>Praxis</w:t>
+      </w:r>
+    </w:p>
+    <w:p>
+      <w:pPr>
+        <w:pStyle w:val="Textkrper"/>
+      </w:pPr>
+      <w:r>
+        <w:t xml:space="preserve">Der Code wurde uns schon in den richtigen Files zur </w:t>
+      </w:r>
+      <w:r>
+        <w:t xml:space="preserve">Verfügung gestellt. Wir mussten noch die </w:t>
+      </w:r>
+      <w:r>
+        <w:t>Argumente die beim Starten übergeben anpassen, sowie Änderungen in der Java Policy vornehmen.</w:t>
+      </w:r>
+      <w:bookmarkStart w:id="4" w:name="_GoBack"/>
+      <w:bookmarkEnd w:id="4"/>
+    </w:p>
     <w:p>
       <w:pPr>
         <w:pStyle w:val="berschrift1"/>
@@ -1466,14 +1405,8 @@
             <w:pPr>
               <w:pStyle w:val="Textkrper"/>
               <w:cnfStyle w:val="000000100000" w:firstRow="0" w:lastRow="0" w:firstColumn="0" w:lastColumn="0" w:oddVBand="0" w:evenVBand="0" w:oddHBand="1" w:evenHBand="0" w:firstRowFirstColumn="0" w:firstRowLastColumn="0" w:lastRowFirstColumn="0" w:lastRowLastColumn="0"/>
-              <w:rPr>
-                <w:lang w:val="en-US"/>
-              </w:rPr>
             </w:pPr>
             <w:r>
-              <w:rPr>
-                <w:lang w:val="en-US"/>
-              </w:rPr>
               <w:t>3h</w:t>
             </w:r>
           </w:p>
@@ -1488,14 +1421,8 @@
           <w:p>
             <w:pPr>
               <w:pStyle w:val="Textkrper"/>
-              <w:rPr>
-                <w:lang w:val="en-US"/>
-              </w:rPr>
             </w:pPr>
             <w:r>
-              <w:rPr>
-                <w:lang w:val="en-US"/>
-              </w:rPr>
               <w:t>Command Pattern</w:t>
             </w:r>
           </w:p>
@@ -1508,14 +1435,8 @@
             <w:pPr>
               <w:pStyle w:val="Textkrper"/>
               <w:cnfStyle w:val="000000000000" w:firstRow="0" w:lastRow="0" w:firstColumn="0" w:lastColumn="0" w:oddVBand="0" w:evenVBand="0" w:oddHBand="0" w:evenHBand="0" w:firstRowFirstColumn="0" w:firstRowLastColumn="0" w:lastRowFirstColumn="0" w:lastRowLastColumn="0"/>
-              <w:rPr>
-                <w:lang w:val="en-US"/>
-              </w:rPr>
             </w:pPr>
             <w:r>
-              <w:rPr>
-                <w:lang w:val="en-US"/>
-              </w:rPr>
               <w:t>3h</w:t>
             </w:r>
           </w:p>
@@ -1533,14 +1454,8 @@
           <w:p>
             <w:pPr>
               <w:pStyle w:val="Textkrper"/>
-              <w:rPr>
-                <w:lang w:val="en-US"/>
-              </w:rPr>
             </w:pPr>
             <w:r>
-              <w:rPr>
-                <w:lang w:val="en-US"/>
-              </w:rPr>
               <w:t>Client-Callback</w:t>
             </w:r>
           </w:p>
@@ -1573,14 +1488,15 @@
                 <w:lang w:val="en-US"/>
               </w:rPr>
             </w:pPr>
-            <w:proofErr w:type="spellStart"/>
+            <w:r>
+              <w:t>Pr</w:t>
+            </w:r>
             <w:r>
               <w:rPr>
                 <w:lang w:val="en-US"/>
               </w:rPr>
-              <w:t>Protokoll</w:t>
-            </w:r>
-            <w:proofErr w:type="spellEnd"/>
+              <w:t>otokoll</w:t>
+            </w:r>
           </w:p>
         </w:tc>
         <w:tc>
@@ -1620,14 +1536,12 @@
                 <w:lang w:val="en-US"/>
               </w:rPr>
             </w:pPr>
-            <w:proofErr w:type="spellStart"/>
             <w:r>
               <w:rPr>
                 <w:lang w:val="en-US"/>
               </w:rPr>
               <w:t>Gesamt</w:t>
             </w:r>
-            <w:proofErr w:type="spellEnd"/>
           </w:p>
         </w:tc>
         <w:tc>
@@ -1654,10 +1568,22 @@
     </w:tbl>
     <w:p>
       <w:pPr>
+        <w:pStyle w:val="berschrift1"/>
+      </w:pPr>
+      <w:r>
+        <w:t>GitHub Link</w:t>
+      </w:r>
+    </w:p>
+    <w:p>
+      <w:pPr>
         <w:pStyle w:val="Textkrper"/>
       </w:pPr>
-      <w:bookmarkStart w:id="4" w:name="_GoBack"/>
-      <w:bookmarkEnd w:id="4"/>
+      <w:r>
+        <w:t>https://github.com/mweber-tgm/JavaRMI</w:t>
+      </w:r>
+      <w:r>
+        <w:t xml:space="preserve"> </w:t>
+      </w:r>
     </w:p>
     <w:sectPr>
       <w:headerReference w:type="default" r:id="rId9"/>
@@ -1744,7 +1670,7 @@
         <w:sz w:val="20"/>
         <w:szCs w:val="20"/>
       </w:rPr>
-      <w:t>4</w:t>
+      <w:t>5</w:t>
     </w:r>
     <w:r>
       <w:rPr>
@@ -3821,7 +3747,7 @@
 </file>
 
 <file path=customXml/itemProps1.xml><?xml version="1.0" encoding="utf-8"?>
-<ds:datastoreItem xmlns:ds="http://schemas.openxmlformats.org/officeDocument/2006/customXml" ds:itemID="{BDF8E63E-6363-46F4-930D-ECB5108C0CC1}">
+<ds:datastoreItem xmlns:ds="http://schemas.openxmlformats.org/officeDocument/2006/customXml" ds:itemID="{D75C0136-E20A-4DEB-AAA5-DA87E5D9F825}">
   <ds:schemaRefs>
     <ds:schemaRef ds:uri="http://schemas.openxmlformats.org/officeDocument/2006/bibliography"/>
   </ds:schemaRefs>

</xml_diff>